<commit_message>
ENVIO DA META FINAL
+/-
</commit_message>
<xml_diff>
--- a/Relatório CR - Rede Neural.docx
+++ b/Relatório CR - Rede Neural.docx
@@ -22,12 +22,12 @@
           <wp:inline distB="114300" distT="114300" distL="114300" distR="114300">
             <wp:extent cx="2255282" cy="900113"/>
             <wp:effectExtent b="0" l="0" r="0" t="0"/>
-            <wp:docPr id="3" name="image5.png"/>
+            <wp:docPr id="2" name="image2.png"/>
             <a:graphic>
               <a:graphicData uri="http://schemas.openxmlformats.org/drawingml/2006/picture">
                 <pic:pic>
                   <pic:nvPicPr>
-                    <pic:cNvPr id="0" name="image5.png"/>
+                    <pic:cNvPr id="0" name="image2.png"/>
                     <pic:cNvPicPr preferRelativeResize="0"/>
                   </pic:nvPicPr>
                   <pic:blipFill>
@@ -137,7 +137,7 @@
           <w:szCs w:val="28"/>
           <w:rtl w:val="0"/>
         </w:rPr>
-        <w:t xml:space="preserve">Tema 1: Rede Neural</w:t>
+        <w:t xml:space="preserve">Tema 1: Redes Neuronais</w:t>
       </w:r>
     </w:p>
     <w:p>
@@ -213,12 +213,12 @@
           <wp:inline distB="114300" distT="114300" distL="114300" distR="114300">
             <wp:extent cx="5119688" cy="3367768"/>
             <wp:effectExtent b="0" l="0" r="0" t="0"/>
-            <wp:docPr id="10" name="image10.png"/>
+            <wp:docPr id="10" name="image3.png"/>
             <a:graphic>
               <a:graphicData uri="http://schemas.openxmlformats.org/drawingml/2006/picture">
                 <pic:pic>
                   <pic:nvPicPr>
-                    <pic:cNvPr id="0" name="image10.png"/>
+                    <pic:cNvPr id="0" name="image3.png"/>
                     <pic:cNvPicPr preferRelativeResize="0"/>
                   </pic:nvPicPr>
                   <pic:blipFill>
@@ -390,26 +390,20 @@
     </w:p>
     <w:p>
       <w:pPr>
-        <w:pStyle w:val="Heading1"/>
-        <w:rPr>
-          <w:color w:val="4472c4"/>
-        </w:rPr>
-      </w:pPr>
-      <w:bookmarkStart w:colFirst="0" w:colLast="0" w:name="_gjdgxs" w:id="0"/>
-      <w:bookmarkEnd w:id="0"/>
-      <w:r>
-        <w:rPr>
-          <w:color w:val="4472c4"/>
-          <w:rtl w:val="0"/>
-        </w:rPr>
-        <w:t xml:space="preserve">Í</w:t>
-      </w:r>
-      <w:r>
-        <w:rPr>
-          <w:color w:val="4472c4"/>
-          <w:rtl w:val="0"/>
-        </w:rPr>
-        <w:t xml:space="preserve">ndice</w:t>
+        <w:rPr>
+          <w:color w:val="4472c4"/>
+          <w:sz w:val="40"/>
+          <w:szCs w:val="40"/>
+        </w:rPr>
+      </w:pPr>
+      <w:r>
+        <w:rPr>
+          <w:color w:val="4472c4"/>
+          <w:sz w:val="40"/>
+          <w:szCs w:val="40"/>
+          <w:rtl w:val="0"/>
+        </w:rPr>
+        <w:t xml:space="preserve">Índice</w:t>
       </w:r>
     </w:p>
     <w:sdt>
@@ -446,55 +440,7 @@
             <w:instrText xml:space="preserve"> TOC \h \u \z \t "Heading 1,1,Heading 2,2,Heading 3,3,"</w:instrText>
             <w:fldChar w:fldCharType="separate"/>
           </w:r>
-          <w:hyperlink w:anchor="_gjdgxs">
-            <w:r>
-              <w:rPr>
-                <w:rFonts w:ascii="Calibri" w:cs="Calibri" w:eastAsia="Calibri" w:hAnsi="Calibri"/>
-                <w:b w:val="0"/>
-                <w:i w:val="0"/>
-                <w:smallCaps w:val="0"/>
-                <w:strike w:val="0"/>
-                <w:color w:val="000000"/>
-                <w:sz w:val="22"/>
-                <w:szCs w:val="22"/>
-                <w:u w:val="none"/>
-                <w:shd w:fill="auto" w:val="clear"/>
-                <w:vertAlign w:val="baseline"/>
-                <w:rtl w:val="0"/>
-              </w:rPr>
-              <w:t xml:space="preserve">Índice</w:t>
-              <w:tab/>
-              <w:t xml:space="preserve">1</w:t>
-            </w:r>
-          </w:hyperlink>
-          <w:r>
-            <w:rPr>
-              <w:rtl w:val="0"/>
-            </w:rPr>
-          </w:r>
-        </w:p>
-        <w:p>
-          <w:pPr>
-            <w:widowControl w:val="0"/>
-            <w:tabs>
-              <w:tab w:val="right" w:leader="dot" w:pos="12000"/>
-            </w:tabs>
-            <w:spacing w:before="60" w:line="240" w:lineRule="auto"/>
-            <w:rPr>
-              <w:rFonts w:ascii="Arial" w:cs="Arial" w:eastAsia="Arial" w:hAnsi="Arial"/>
-              <w:b w:val="1"/>
-              <w:i w:val="0"/>
-              <w:smallCaps w:val="0"/>
-              <w:strike w:val="0"/>
-              <w:color w:val="000000"/>
-              <w:sz w:val="22"/>
-              <w:szCs w:val="22"/>
-              <w:u w:val="none"/>
-              <w:shd w:fill="auto" w:val="clear"/>
-              <w:vertAlign w:val="baseline"/>
-            </w:rPr>
-          </w:pPr>
-          <w:hyperlink w:anchor="_oq06zm54019">
+          <w:hyperlink w:anchor="_tatm4i1jsz5n">
             <w:r>
               <w:rPr>
                 <w:rFonts w:ascii="Arial" w:cs="Arial" w:eastAsia="Arial" w:hAnsi="Arial"/>
@@ -510,7 +456,7 @@
                 <w:vertAlign w:val="baseline"/>
                 <w:rtl w:val="0"/>
               </w:rPr>
-              <w:t xml:space="preserve">Alinha a)</w:t>
+              <w:t xml:space="preserve">Alínea a)</w:t>
               <w:tab/>
               <w:t xml:space="preserve">2</w:t>
             </w:r>
@@ -543,7 +489,7 @@
               <w:vertAlign w:val="baseline"/>
             </w:rPr>
           </w:pPr>
-          <w:hyperlink w:anchor="_ujj2g0yyxasp">
+          <w:hyperlink w:anchor="_bzfxf0tv6p5n">
             <w:r>
               <w:rPr>
                 <w:rFonts w:ascii="Arial" w:cs="Arial" w:eastAsia="Arial" w:hAnsi="Arial"/>
@@ -559,7 +505,7 @@
                 <w:vertAlign w:val="baseline"/>
                 <w:rtl w:val="0"/>
               </w:rPr>
-              <w:t xml:space="preserve">preporcess.m</w:t>
+              <w:t xml:space="preserve">preprocess.m</w:t>
               <w:tab/>
               <w:t xml:space="preserve">2</w:t>
             </w:r>
@@ -592,7 +538,7 @@
               <w:vertAlign w:val="baseline"/>
             </w:rPr>
           </w:pPr>
-          <w:hyperlink w:anchor="_3ld6d6zedkm8">
+          <w:hyperlink w:anchor="_ayr7os9szkre">
             <w:r>
               <w:rPr>
                 <w:rFonts w:ascii="Arial" w:cs="Arial" w:eastAsia="Arial" w:hAnsi="Arial"/>
@@ -641,7 +587,7 @@
               <w:vertAlign w:val="baseline"/>
             </w:rPr>
           </w:pPr>
-          <w:hyperlink w:anchor="_vnp1jsadp2mf">
+          <w:hyperlink w:anchor="_r3dx2g9citiu">
             <w:r>
               <w:rPr>
                 <w:rFonts w:ascii="Arial" w:cs="Arial" w:eastAsia="Arial" w:hAnsi="Arial"/>
@@ -689,7 +635,7 @@
               <w:vertAlign w:val="baseline"/>
             </w:rPr>
           </w:pPr>
-          <w:hyperlink w:anchor="_nx3wprio0s9h">
+          <w:hyperlink w:anchor="_m8n2yo58ujy5">
             <w:r>
               <w:rPr>
                 <w:rFonts w:ascii="Arial" w:cs="Arial" w:eastAsia="Arial" w:hAnsi="Arial"/>
@@ -705,7 +651,7 @@
                 <w:vertAlign w:val="baseline"/>
                 <w:rtl w:val="0"/>
               </w:rPr>
-              <w:t xml:space="preserve">Alinha b)</w:t>
+              <w:t xml:space="preserve">Alínea b)</w:t>
               <w:tab/>
               <w:t xml:space="preserve">6</w:t>
             </w:r>
@@ -737,7 +683,7 @@
               <w:vertAlign w:val="baseline"/>
             </w:rPr>
           </w:pPr>
-          <w:hyperlink w:anchor="_rntj83yiuykz">
+          <w:hyperlink w:anchor="_ky45bsde2ere">
             <w:r>
               <w:rPr>
                 <w:rFonts w:ascii="Arial" w:cs="Arial" w:eastAsia="Arial" w:hAnsi="Arial"/>
@@ -753,7 +699,7 @@
                 <w:vertAlign w:val="baseline"/>
                 <w:rtl w:val="0"/>
               </w:rPr>
-              <w:t xml:space="preserve">Alinha c)</w:t>
+              <w:t xml:space="preserve">Alínea c)</w:t>
               <w:tab/>
               <w:t xml:space="preserve">8</w:t>
             </w:r>
@@ -785,7 +731,7 @@
               <w:vertAlign w:val="baseline"/>
             </w:rPr>
           </w:pPr>
-          <w:hyperlink w:anchor="_bskuazddjo2x">
+          <w:hyperlink w:anchor="_7zbotu2yhndz">
             <w:r>
               <w:rPr>
                 <w:rFonts w:ascii="Arial" w:cs="Arial" w:eastAsia="Arial" w:hAnsi="Arial"/>
@@ -801,7 +747,7 @@
                 <w:vertAlign w:val="baseline"/>
                 <w:rtl w:val="0"/>
               </w:rPr>
-              <w:t xml:space="preserve">Alinha d)</w:t>
+              <w:t xml:space="preserve">Alínea d)</w:t>
               <w:tab/>
               <w:t xml:space="preserve">9</w:t>
             </w:r>
@@ -850,47 +796,70 @@
     <w:p>
       <w:pPr>
         <w:pStyle w:val="Heading1"/>
-        <w:rPr>
-          <w:color w:val="4472c4"/>
-        </w:rPr>
-      </w:pPr>
-      <w:bookmarkStart w:colFirst="0" w:colLast="0" w:name="_oq06zm54019" w:id="1"/>
+        <w:keepNext w:val="0"/>
+        <w:keepLines w:val="0"/>
+        <w:spacing w:before="480" w:lineRule="auto"/>
+        <w:rPr>
+          <w:b w:val="1"/>
+          <w:color w:val="4472c4"/>
+          <w:sz w:val="46"/>
+          <w:szCs w:val="46"/>
+        </w:rPr>
+      </w:pPr>
+      <w:bookmarkStart w:colFirst="0" w:colLast="0" w:name="_tatm4i1jsz5n" w:id="0"/>
+      <w:bookmarkEnd w:id="0"/>
+      <w:r>
+        <w:rPr>
+          <w:b w:val="1"/>
+          <w:color w:val="4472c4"/>
+          <w:sz w:val="46"/>
+          <w:szCs w:val="46"/>
+          <w:rtl w:val="0"/>
+        </w:rPr>
+        <w:t xml:space="preserve">Alínea a)</w:t>
+      </w:r>
+    </w:p>
+    <w:p>
+      <w:pPr>
+        <w:pStyle w:val="Heading2"/>
+        <w:keepNext w:val="0"/>
+        <w:keepLines w:val="0"/>
+        <w:spacing w:after="80" w:lineRule="auto"/>
+        <w:rPr>
+          <w:b w:val="1"/>
+          <w:color w:val="2f5496"/>
+          <w:sz w:val="34"/>
+          <w:szCs w:val="34"/>
+        </w:rPr>
+      </w:pPr>
+      <w:bookmarkStart w:colFirst="0" w:colLast="0" w:name="_bzfxf0tv6p5n" w:id="1"/>
       <w:bookmarkEnd w:id="1"/>
       <w:r>
         <w:rPr>
-          <w:color w:val="4472c4"/>
-          <w:rtl w:val="0"/>
-        </w:rPr>
-        <w:t xml:space="preserve">Alinha a)</w:t>
-      </w:r>
-    </w:p>
-    <w:p>
-      <w:pPr>
-        <w:pStyle w:val="Heading2"/>
-        <w:rPr>
+          <w:b w:val="1"/>
           <w:color w:val="2f5496"/>
-        </w:rPr>
-      </w:pPr>
-      <w:bookmarkStart w:colFirst="0" w:colLast="0" w:name="_ujj2g0yyxasp" w:id="2"/>
-      <w:bookmarkEnd w:id="2"/>
-      <w:r>
-        <w:rPr>
-          <w:color w:val="2f5496"/>
-          <w:rtl w:val="0"/>
-        </w:rPr>
-        <w:t xml:space="preserve">preporcess.m</w:t>
-      </w:r>
-    </w:p>
-    <w:p>
-      <w:pPr>
-        <w:rPr/>
-      </w:pPr>
-      <w:r>
-        <w:rPr>
-          <w:rtl w:val="0"/>
-        </w:rPr>
-        <w:tab/>
-        <w:t xml:space="preserve">Esta função faz a conversão das imagens que estão nas pastas em matrizes binárias para a rede neural. Ela recebe como parâmetros a diretoria da pasta e o número da resolução que será convertida na matriz binária, depois começa por ver a quantidade e imagens são, vai ler as imagens, mudar a sua resolução para o valor introduzido no input, converte para uma matriz binária e inseres um array que devolve a lista das matrizes binárias produzidas</w:t>
+          <w:sz w:val="34"/>
+          <w:szCs w:val="34"/>
+          <w:rtl w:val="0"/>
+        </w:rPr>
+        <w:t xml:space="preserve">preprocess.m</w:t>
+      </w:r>
+    </w:p>
+    <w:p>
+      <w:pPr>
+        <w:ind w:firstLine="720"/>
+        <w:rPr/>
+      </w:pPr>
+      <w:r>
+        <w:rPr>
+          <w:rtl w:val="0"/>
+        </w:rPr>
+        <w:t xml:space="preserve">Esta função realiza a conversão das imagens presentes na diretoria escolhida para matrizes binárias, a fim de prepará-las para a rede neuronal. Recebe como parâmetros a diretoria das imagens e a resolução desejada para a conversão em matrizes binárias. Primeiramente, a função verifica a quantidade de imagens presentes no diretório. Em seguida, lê cada imagem, ajusta a sua resolução para o valor fornecido como entrada, converte-a para uma matriz binária e armazena essa matriz num array. Terminado o processo, a função devolve uma lista que contém todas as matrizes binárias produzidas.</w:t>
+      </w:r>
+      <w:r>
+        <w:rPr>
+          <w:rtl w:val="0"/>
+        </w:rPr>
       </w:r>
     </w:p>
     <w:p>
@@ -920,12 +889,12 @@
           <wp:inline distB="114300" distT="114300" distL="114300" distR="114300">
             <wp:extent cx="5194551" cy="3355279"/>
             <wp:effectExtent b="0" l="0" r="0" t="0"/>
-            <wp:docPr id="1" name="image9.png"/>
+            <wp:docPr id="1" name="image6.png"/>
             <a:graphic>
               <a:graphicData uri="http://schemas.openxmlformats.org/drawingml/2006/picture">
                 <pic:pic>
                   <pic:nvPicPr>
-                    <pic:cNvPr id="0" name="image9.png"/>
+                    <pic:cNvPr id="0" name="image6.png"/>
                     <pic:cNvPicPr preferRelativeResize="0"/>
                   </pic:nvPicPr>
                   <pic:blipFill>
@@ -975,15 +944,24 @@
     <w:p>
       <w:pPr>
         <w:pStyle w:val="Heading2"/>
-        <w:rPr>
+        <w:keepNext w:val="0"/>
+        <w:keepLines w:val="0"/>
+        <w:spacing w:after="80" w:lineRule="auto"/>
+        <w:rPr>
+          <w:b w:val="1"/>
           <w:color w:val="2f5496"/>
-        </w:rPr>
-      </w:pPr>
-      <w:bookmarkStart w:colFirst="0" w:colLast="0" w:name="_3ld6d6zedkm8" w:id="3"/>
-      <w:bookmarkEnd w:id="3"/>
-      <w:r>
-        <w:rPr>
+          <w:sz w:val="34"/>
+          <w:szCs w:val="34"/>
+        </w:rPr>
+      </w:pPr>
+      <w:bookmarkStart w:colFirst="0" w:colLast="0" w:name="_ayr7os9szkre" w:id="2"/>
+      <w:bookmarkEnd w:id="2"/>
+      <w:r>
+        <w:rPr>
+          <w:b w:val="1"/>
           <w:color w:val="2f5496"/>
+          <w:sz w:val="34"/>
+          <w:szCs w:val="34"/>
           <w:rtl w:val="0"/>
         </w:rPr>
         <w:t xml:space="preserve">getTarget.m</w:t>
@@ -991,14 +969,25 @@
     </w:p>
     <w:p>
       <w:pPr>
-        <w:rPr/>
-      </w:pPr>
-      <w:r>
-        <w:rPr>
-          <w:rtl w:val="0"/>
-        </w:rPr>
-        <w:tab/>
-        <w:t xml:space="preserve">Esta função faz uma matriz alvo para a rede neural que será treinada. Ela recebe o tamanho das imagens que foram convertidas para matriz binária e devolve a matriz alvo da rede neural.</w:t>
+        <w:spacing w:after="240" w:before="240" w:lineRule="auto"/>
+        <w:ind w:firstLine="720"/>
+        <w:rPr/>
+      </w:pPr>
+      <w:r>
+        <w:rPr>
+          <w:rtl w:val="0"/>
+        </w:rPr>
+        <w:t xml:space="preserve">Esta função faz uma matriz alvo para a rede neuronal que será treinada. Ela recebe o tamanho das imagens que foram convertidas para matriz binária e devolve a matriz alvo da rede neuronal.</w:t>
+      </w:r>
+    </w:p>
+    <w:p>
+      <w:pPr>
+        <w:rPr/>
+      </w:pPr>
+      <w:r>
+        <w:rPr>
+          <w:rtl w:val="0"/>
+        </w:rPr>
       </w:r>
     </w:p>
     <w:p>
@@ -1013,19 +1002,19 @@
         </w:rPr>
         <w:drawing>
           <wp:inline distB="114300" distT="114300" distL="114300" distR="114300">
-            <wp:extent cx="3016088" cy="3140036"/>
+            <wp:extent cx="3019425" cy="2498439"/>
             <wp:effectExtent b="0" l="0" r="0" t="0"/>
-            <wp:docPr id="6" name="image2.png"/>
+            <wp:docPr id="7" name="image10.png"/>
             <a:graphic>
               <a:graphicData uri="http://schemas.openxmlformats.org/drawingml/2006/picture">
                 <pic:pic>
                   <pic:nvPicPr>
-                    <pic:cNvPr id="0" name="image2.png"/>
+                    <pic:cNvPr id="0" name="image10.png"/>
                     <pic:cNvPicPr preferRelativeResize="0"/>
                   </pic:nvPicPr>
                   <pic:blipFill>
                     <a:blip r:embed="rId9"/>
-                    <a:srcRect b="8446" l="8728" r="8083" t="8719"/>
+                    <a:srcRect b="9788" l="9468" r="9468" t="10806"/>
                     <a:stretch>
                       <a:fillRect/>
                     </a:stretch>
@@ -1033,7 +1022,7 @@
                   <pic:spPr>
                     <a:xfrm>
                       <a:off x="0" y="0"/>
-                      <a:ext cx="3016088" cy="3140036"/>
+                      <a:ext cx="3019425" cy="2498439"/>
                     </a:xfrm>
                     <a:prstGeom prst="rect"/>
                     <a:ln/>
@@ -1070,29 +1059,38 @@
           <w:color w:val="2f5496"/>
         </w:rPr>
       </w:pPr>
-      <w:bookmarkStart w:colFirst="0" w:colLast="0" w:name="_8hg6zzmjnh81" w:id="4"/>
+      <w:bookmarkStart w:colFirst="0" w:colLast="0" w:name="_8hg6zzmjnh81" w:id="3"/>
+      <w:bookmarkEnd w:id="3"/>
+      <w:r>
+        <w:br w:type="page"/>
+      </w:r>
+      <w:r>
+        <w:rPr>
+          <w:rtl w:val="0"/>
+        </w:rPr>
+      </w:r>
+    </w:p>
+    <w:p>
+      <w:pPr>
+        <w:pStyle w:val="Heading2"/>
+        <w:keepNext w:val="0"/>
+        <w:keepLines w:val="0"/>
+        <w:spacing w:after="80" w:lineRule="auto"/>
+        <w:rPr>
+          <w:b w:val="1"/>
+          <w:color w:val="2f5496"/>
+          <w:sz w:val="34"/>
+          <w:szCs w:val="34"/>
+        </w:rPr>
+      </w:pPr>
+      <w:bookmarkStart w:colFirst="0" w:colLast="0" w:name="_r3dx2g9citiu" w:id="4"/>
       <w:bookmarkEnd w:id="4"/>
       <w:r>
-        <w:br w:type="page"/>
-      </w:r>
-      <w:r>
-        <w:rPr>
-          <w:rtl w:val="0"/>
-        </w:rPr>
-      </w:r>
-    </w:p>
-    <w:p>
-      <w:pPr>
-        <w:pStyle w:val="Heading2"/>
-        <w:rPr>
+        <w:rPr>
+          <w:b w:val="1"/>
           <w:color w:val="2f5496"/>
-        </w:rPr>
-      </w:pPr>
-      <w:bookmarkStart w:colFirst="0" w:colLast="0" w:name="_vnp1jsadp2mf" w:id="5"/>
-      <w:bookmarkEnd w:id="5"/>
-      <w:r>
-        <w:rPr>
-          <w:color w:val="2f5496"/>
+          <w:sz w:val="34"/>
+          <w:szCs w:val="34"/>
           <w:rtl w:val="0"/>
         </w:rPr>
         <w:t xml:space="preserve">A.m</w:t>
@@ -1100,14 +1098,52 @@
     </w:p>
     <w:p>
       <w:pPr>
-        <w:rPr/>
-      </w:pPr>
-      <w:r>
-        <w:rPr>
-          <w:rtl w:val="0"/>
-        </w:rPr>
+        <w:spacing w:after="240" w:before="240" w:lineRule="auto"/>
+        <w:rPr/>
+      </w:pPr>
+      <w:r>
+        <w:rPr>
+          <w:rtl w:val="0"/>
+        </w:rPr>
+        <w:t xml:space="preserve">        </w:t>
         <w:tab/>
-        <w:t xml:space="preserve">Neste ficheiro será feito a configuração da rede neural, treina 10 vezes e ver a precisão média das 10 rede neurais treinadas. Começamos por limpar as variáveis na memoria e limpar a consola, depois processamos as imagens usando a função preprosses e fazer a matriz alvo para os 10 treinos. Com o final de cada treino fazemos a simulação de cada rede neural para fazer a avaliação da precisão.</w:t>
+        <w:t xml:space="preserve">Neste ficheiro será feita a configuração da rede neuronal, o treino de 10 vezes e o cálculo da precisão média das 10 redes </w:t>
+      </w:r>
+      <w:r>
+        <w:rPr>
+          <w:rtl w:val="0"/>
+        </w:rPr>
+        <w:t xml:space="preserve">neuronais</w:t>
+      </w:r>
+      <w:r>
+        <w:rPr>
+          <w:rtl w:val="0"/>
+        </w:rPr>
+        <w:t xml:space="preserve"> treinadas. Em primeiro lugar são limpos os valores das variáveis em memória e também a consola. Logo após, ocorre o processamento das imagens com recurso à função </w:t>
+      </w:r>
+      <w:r>
+        <w:rPr>
+          <w:rtl w:val="0"/>
+        </w:rPr>
+        <w:t xml:space="preserve">preprocess</w:t>
+      </w:r>
+      <w:r>
+        <w:rPr>
+          <w:rtl w:val="0"/>
+        </w:rPr>
+        <w:t xml:space="preserve"> e é feita a matriz alvo para os 10 treinos. Com o final de cada treino é feita a simulação de cada rede neuronal para fazer a avaliação da precisão.</w:t>
+      </w:r>
+    </w:p>
+    <w:p>
+      <w:pPr>
+        <w:spacing w:after="240" w:before="240" w:lineRule="auto"/>
+        <w:rPr/>
+      </w:pPr>
+      <w:r>
+        <w:rPr>
+          <w:rtl w:val="0"/>
+        </w:rPr>
+        <w:t xml:space="preserve"> </w:t>
       </w:r>
     </w:p>
     <w:p>
@@ -1131,12 +1167,12 @@
           <wp:inline distB="114300" distT="114300" distL="114300" distR="114300">
             <wp:extent cx="4802779" cy="4603328"/>
             <wp:effectExtent b="0" l="0" r="0" t="0"/>
-            <wp:docPr id="9" name="image8.png"/>
+            <wp:docPr id="9" name="image9.png"/>
             <a:graphic>
               <a:graphicData uri="http://schemas.openxmlformats.org/drawingml/2006/picture">
                 <pic:pic>
                   <pic:nvPicPr>
-                    <pic:cNvPr id="0" name="image8.png"/>
+                    <pic:cNvPr id="0" name="image9.png"/>
                     <pic:cNvPicPr preferRelativeResize="0"/>
                   </pic:nvPicPr>
                   <pic:blipFill>
@@ -1237,12 +1273,12 @@
           <wp:inline distB="114300" distT="114300" distL="114300" distR="114300">
             <wp:extent cx="4333875" cy="4442650"/>
             <wp:effectExtent b="0" l="0" r="0" t="0"/>
-            <wp:docPr id="8" name="image6.png"/>
+            <wp:docPr id="8" name="image5.png"/>
             <a:graphic>
               <a:graphicData uri="http://schemas.openxmlformats.org/drawingml/2006/picture">
                 <pic:pic>
                   <pic:nvPicPr>
-                    <pic:cNvPr id="0" name="image6.png"/>
+                    <pic:cNvPr id="0" name="image5.png"/>
                     <pic:cNvPicPr preferRelativeResize="0"/>
                   </pic:nvPicPr>
                   <pic:blipFill>
@@ -1279,56 +1315,87 @@
           <w:color w:val="4472c4"/>
         </w:rPr>
       </w:pPr>
-      <w:bookmarkStart w:colFirst="0" w:colLast="0" w:name="_x1nid92kwagh" w:id="6"/>
+      <w:bookmarkStart w:colFirst="0" w:colLast="0" w:name="_x1nid92kwagh" w:id="5"/>
+      <w:bookmarkEnd w:id="5"/>
+      <w:r>
+        <w:br w:type="page"/>
+      </w:r>
+      <w:r>
+        <w:rPr>
+          <w:rtl w:val="0"/>
+        </w:rPr>
+      </w:r>
+    </w:p>
+    <w:p>
+      <w:pPr>
+        <w:pStyle w:val="Heading1"/>
+        <w:keepNext w:val="0"/>
+        <w:keepLines w:val="0"/>
+        <w:spacing w:before="480" w:lineRule="auto"/>
+        <w:rPr>
+          <w:b w:val="1"/>
+          <w:color w:val="4472c4"/>
+          <w:sz w:val="46"/>
+          <w:szCs w:val="46"/>
+        </w:rPr>
+      </w:pPr>
+      <w:bookmarkStart w:colFirst="0" w:colLast="0" w:name="_m8n2yo58ujy5" w:id="6"/>
       <w:bookmarkEnd w:id="6"/>
       <w:r>
-        <w:br w:type="page"/>
-      </w:r>
-      <w:r>
-        <w:rPr>
-          <w:rtl w:val="0"/>
-        </w:rPr>
-      </w:r>
-    </w:p>
-    <w:p>
-      <w:pPr>
-        <w:pStyle w:val="Heading1"/>
-        <w:rPr>
-          <w:color w:val="4472c4"/>
-        </w:rPr>
-      </w:pPr>
-      <w:bookmarkStart w:colFirst="0" w:colLast="0" w:name="_nx3wprio0s9h" w:id="7"/>
-      <w:bookmarkEnd w:id="7"/>
-      <w:r>
-        <w:rPr>
-          <w:color w:val="4472c4"/>
-          <w:rtl w:val="0"/>
-        </w:rPr>
-        <w:t xml:space="preserve">Alinha b)</w:t>
-      </w:r>
-    </w:p>
-    <w:p>
-      <w:pPr>
-        <w:rPr/>
-      </w:pPr>
-      <w:r>
-        <w:rPr>
-          <w:rtl w:val="0"/>
-        </w:rPr>
+        <w:rPr>
+          <w:b w:val="1"/>
+          <w:color w:val="4472c4"/>
+          <w:sz w:val="46"/>
+          <w:szCs w:val="46"/>
+          <w:rtl w:val="0"/>
+        </w:rPr>
+        <w:t xml:space="preserve">Alínea b)</w:t>
+      </w:r>
+    </w:p>
+    <w:p>
+      <w:pPr>
+        <w:spacing w:after="240" w:before="240" w:lineRule="auto"/>
+        <w:rPr/>
+      </w:pPr>
+      <w:r>
+        <w:rPr>
+          <w:rtl w:val="0"/>
+        </w:rPr>
+        <w:t xml:space="preserve">        </w:t>
         <w:tab/>
-        <w:t xml:space="preserve">Nesta alinha será feito várias configurações para várias redes neurais para ver qual seria a melhor rede neural para o nosso objetivo do trabalho. Com isso, optamos por modificar as funções de ativação, a função de treino e a divisão de exemplos.</w:t>
-      </w:r>
-    </w:p>
-    <w:p>
-      <w:pPr>
-        <w:rPr/>
-      </w:pPr>
-      <w:r>
-        <w:rPr>
-          <w:rtl w:val="0"/>
-        </w:rPr>
+        <w:t xml:space="preserve">Nesta </w:t>
+      </w:r>
+      <w:r>
+        <w:rPr>
+          <w:rtl w:val="0"/>
+        </w:rPr>
+        <w:t xml:space="preserve">alínea</w:t>
+      </w:r>
+      <w:r>
+        <w:rPr>
+          <w:rtl w:val="0"/>
+        </w:rPr>
+        <w:t xml:space="preserve"> serão feitas várias configurações diferentes para ver qual seria a melhor configuração para o objetivo do nosso trabalho. Com isso, optámos por modificar as funções de ativação, a função de treino e a divisão dos exemplos.</w:t>
+      </w:r>
+    </w:p>
+    <w:p>
+      <w:pPr>
+        <w:spacing w:after="240" w:before="240" w:lineRule="auto"/>
+        <w:rPr/>
+      </w:pPr>
+      <w:r>
+        <w:rPr>
+          <w:rtl w:val="0"/>
+        </w:rPr>
+        <w:t xml:space="preserve">        </w:t>
         <w:tab/>
-        <w:t xml:space="preserve">As funções de ativação escolhidas foram </w:t>
+        <w:t xml:space="preserve">As funções de ativação escolhidas </w:t>
+      </w:r>
+      <w:r>
+        <w:rPr>
+          <w:rtl w:val="0"/>
+        </w:rPr>
+        <w:t xml:space="preserve">foram </w:t>
       </w:r>
       <w:r>
         <w:rPr>
@@ -1341,6 +1408,64 @@
         <w:rPr>
           <w:rtl w:val="0"/>
         </w:rPr>
+        <w:t xml:space="preserve">,</w:t>
+      </w:r>
+      <w:r>
+        <w:rPr>
+          <w:rtl w:val="0"/>
+        </w:rPr>
+        <w:t xml:space="preserve"> </w:t>
+      </w:r>
+      <w:r>
+        <w:rPr>
+          <w:i w:val="1"/>
+          <w:rtl w:val="0"/>
+        </w:rPr>
+        <w:t xml:space="preserve">logsig </w:t>
+      </w:r>
+      <w:r>
+        <w:rPr>
+          <w:rtl w:val="0"/>
+        </w:rPr>
+        <w:t xml:space="preserve">e </w:t>
+      </w:r>
+      <w:r>
+        <w:rPr>
+          <w:i w:val="1"/>
+          <w:rtl w:val="0"/>
+        </w:rPr>
+        <w:t xml:space="preserve">tansig</w:t>
+      </w:r>
+      <w:r>
+        <w:rPr>
+          <w:rtl w:val="0"/>
+        </w:rPr>
+        <w:t xml:space="preserve">.</w:t>
+      </w:r>
+    </w:p>
+    <w:p>
+      <w:pPr>
+        <w:spacing w:after="240" w:before="240" w:lineRule="auto"/>
+        <w:ind w:firstLine="720"/>
+        <w:rPr/>
+      </w:pPr>
+      <w:r>
+        <w:rPr>
+          <w:rtl w:val="0"/>
+        </w:rPr>
+        <w:t xml:space="preserve">As funções de treino escolhidas foram </w:t>
+      </w:r>
+      <w:r>
+        <w:rPr>
+          <w:i w:val="1"/>
+          <w:rtl w:val="0"/>
+        </w:rPr>
+        <w:t xml:space="preserve">trainlm</w:t>
+      </w:r>
+      <w:r>
+        <w:rPr>
+          <w:rtl w:val="0"/>
+        </w:rPr>
         <w:t xml:space="preserve">, </w:t>
       </w:r>
       <w:r>
@@ -1348,7 +1473,7 @@
           <w:i w:val="1"/>
           <w:rtl w:val="0"/>
         </w:rPr>
-        <w:t xml:space="preserve">logsig </w:t>
+        <w:t xml:space="preserve">trainbfg </w:t>
       </w:r>
       <w:r>
         <w:rPr>
@@ -1361,17 +1486,30 @@
           <w:i w:val="1"/>
           <w:rtl w:val="0"/>
         </w:rPr>
-        <w:t xml:space="preserve">tansig</w:t>
-      </w:r>
-      <w:r>
-        <w:rPr>
-          <w:rtl w:val="0"/>
-        </w:rPr>
-        <w:t xml:space="preserve">.</w:t>
-      </w:r>
-    </w:p>
-    <w:p>
-      <w:pPr>
+        <w:t xml:space="preserve">traingd</w:t>
+      </w:r>
+      <w:r>
+        <w:rPr>
+          <w:rtl w:val="0"/>
+        </w:rPr>
+        <w:t xml:space="preserve">. Como a função </w:t>
+      </w:r>
+      <w:r>
+        <w:rPr>
+          <w:rtl w:val="0"/>
+        </w:rPr>
+        <w:t xml:space="preserve">traingb</w:t>
+      </w:r>
+      <w:r>
+        <w:rPr>
+          <w:rtl w:val="0"/>
+        </w:rPr>
+        <w:t xml:space="preserve"> demorava muito no treino de uma só rede e os seus valores eram muitos baixos, constatámos que não seria uma boa opção de configuração.</w:t>
+      </w:r>
+    </w:p>
+    <w:p>
+      <w:pPr>
+        <w:spacing w:after="240" w:before="240" w:lineRule="auto"/>
         <w:ind w:firstLine="720"/>
         <w:rPr/>
       </w:pPr>
@@ -1379,63 +1517,12 @@
         <w:rPr>
           <w:rtl w:val="0"/>
         </w:rPr>
-        <w:t xml:space="preserve">As funções de treino escolhidas foram </w:t>
-      </w:r>
-      <w:r>
-        <w:rPr>
-          <w:i w:val="1"/>
-          <w:rtl w:val="0"/>
-        </w:rPr>
-        <w:t xml:space="preserve">trainlm</w:t>
-      </w:r>
-      <w:r>
-        <w:rPr>
-          <w:rtl w:val="0"/>
-        </w:rPr>
-        <w:t xml:space="preserve">, </w:t>
-      </w:r>
-      <w:r>
-        <w:rPr>
-          <w:i w:val="1"/>
-          <w:rtl w:val="0"/>
-        </w:rPr>
-        <w:t xml:space="preserve">trainbfg </w:t>
-      </w:r>
-      <w:r>
-        <w:rPr>
-          <w:rtl w:val="0"/>
-        </w:rPr>
-        <w:t xml:space="preserve">e </w:t>
-      </w:r>
-      <w:r>
-        <w:rPr>
-          <w:i w:val="1"/>
-          <w:rtl w:val="0"/>
-        </w:rPr>
-        <w:t xml:space="preserve">traingd</w:t>
-      </w:r>
-      <w:r>
-        <w:rPr>
-          <w:rtl w:val="0"/>
-        </w:rPr>
-        <w:t xml:space="preserve">. Por motivos de escolha, decidimos que a </w:t>
-      </w:r>
-      <w:r>
-        <w:rPr>
-          <w:i w:val="1"/>
-          <w:rtl w:val="0"/>
-        </w:rPr>
-        <w:t xml:space="preserve">traingd</w:t>
-      </w:r>
-      <w:r>
-        <w:rPr>
-          <w:rtl w:val="0"/>
-        </w:rPr>
-        <w:t xml:space="preserve"> não era uma boa opção de configuração, pois demorava muito no treino de uma só rede e os seus valores eram muitos baixos.</w:t>
-      </w:r>
-    </w:p>
-    <w:p>
-      <w:pPr>
+        <w:t xml:space="preserve">A divisão de exemplos seria 70% para treino, 15% para validação e 15% para teste.</w:t>
+      </w:r>
+    </w:p>
+    <w:p>
+      <w:pPr>
+        <w:spacing w:after="240" w:before="240" w:lineRule="auto"/>
         <w:ind w:firstLine="720"/>
         <w:rPr/>
       </w:pPr>
@@ -1443,24 +1530,13 @@
         <w:rPr>
           <w:rtl w:val="0"/>
         </w:rPr>
-        <w:t xml:space="preserve">A divisão de exemplos seria 70% para treino, 15% para validação e 15% para teste.</w:t>
-      </w:r>
-    </w:p>
-    <w:p>
-      <w:pPr>
-        <w:ind w:firstLine="720"/>
-        <w:rPr/>
-      </w:pPr>
-      <w:r>
-        <w:rPr>
-          <w:rtl w:val="0"/>
-        </w:rPr>
-        <w:t xml:space="preserve">Também a opção de separa as redes neurais em duas parte, uma para os números e outra para as operações era pedia, mas os valores finais não faziam muitos sentidos, pois a matriz alvo estava feita para treinos com ambas as partes e não separadas. Mas como só reparamos nesse problema no final e o tempo era pouco, optamos por não fazer essa correção e temos noção que a diferença entres a rede neural para números e operações seria menor que as rede neural para números e a rede neural para operações.</w:t>
-      </w:r>
-      <w:r>
-        <w:rPr>
-          <w:rtl w:val="0"/>
-        </w:rPr>
+        <w:t xml:space="preserve">Também era pedida a questão de separar as redes neuronais em duas partes distintas: uma para lidar com os números e outra para tratar as operações. </w:t>
+      </w:r>
+      <w:r>
+        <w:rPr>
+          <w:rtl w:val="0"/>
+        </w:rPr>
+        <w:t xml:space="preserve">Seguem na página seguinte os resultados dos testes realizados.</w:t>
       </w:r>
     </w:p>
     <w:p>
@@ -1482,9 +1558,9 @@
         <w:rPr/>
         <w:drawing>
           <wp:inline distB="114300" distT="114300" distL="114300" distR="114300">
-            <wp:extent cx="5081588" cy="2135617"/>
+            <wp:extent cx="5731200" cy="2425700"/>
             <wp:effectExtent b="0" l="0" r="0" t="0"/>
-            <wp:docPr id="2" name="image1.png"/>
+            <wp:docPr id="3" name="image1.png"/>
             <a:graphic>
               <a:graphicData uri="http://schemas.openxmlformats.org/drawingml/2006/picture">
                 <pic:pic>
@@ -1502,7 +1578,7 @@
                   <pic:spPr>
                     <a:xfrm>
                       <a:off x="0" y="0"/>
-                      <a:ext cx="5081588" cy="2135617"/>
+                      <a:ext cx="5731200" cy="2425700"/>
                     </a:xfrm>
                     <a:prstGeom prst="rect"/>
                     <a:ln/>
@@ -1528,14 +1604,14 @@
         <w:rPr/>
         <w:drawing>
           <wp:inline distB="114300" distT="114300" distL="114300" distR="114300">
-            <wp:extent cx="5319713" cy="2271040"/>
+            <wp:extent cx="5731200" cy="2451100"/>
             <wp:effectExtent b="0" l="0" r="0" t="0"/>
-            <wp:docPr id="7" name="image4.png"/>
+            <wp:docPr id="6" name="image8.png"/>
             <a:graphic>
               <a:graphicData uri="http://schemas.openxmlformats.org/drawingml/2006/picture">
                 <pic:pic>
                   <pic:nvPicPr>
-                    <pic:cNvPr id="0" name="image4.png"/>
+                    <pic:cNvPr id="0" name="image8.png"/>
                     <pic:cNvPicPr preferRelativeResize="0"/>
                   </pic:nvPicPr>
                   <pic:blipFill>
@@ -1548,7 +1624,7 @@
                   <pic:spPr>
                     <a:xfrm>
                       <a:off x="0" y="0"/>
-                      <a:ext cx="5319713" cy="2271040"/>
+                      <a:ext cx="5731200" cy="2451100"/>
                     </a:xfrm>
                     <a:prstGeom prst="rect"/>
                     <a:ln/>
@@ -1574,7 +1650,7 @@
         <w:rPr/>
         <w:drawing>
           <wp:inline distB="114300" distT="114300" distL="114300" distR="114300">
-            <wp:extent cx="5157788" cy="2236184"/>
+            <wp:extent cx="5731200" cy="2451100"/>
             <wp:effectExtent b="0" l="0" r="0" t="0"/>
             <wp:docPr id="4" name="image7.png"/>
             <a:graphic>
@@ -1594,7 +1670,7 @@
                   <pic:spPr>
                     <a:xfrm>
                       <a:off x="0" y="0"/>
-                      <a:ext cx="5157788" cy="2236184"/>
+                      <a:ext cx="5731200" cy="2451100"/>
                     </a:xfrm>
                     <a:prstGeom prst="rect"/>
                     <a:ln/>
@@ -1630,7 +1706,7 @@
           <w:rtl w:val="0"/>
         </w:rPr>
         <w:tab/>
-        <w:t xml:space="preserve">No final, escolhemos a </w:t>
+        <w:t xml:space="preserve">Acabámos por escolher a </w:t>
       </w:r>
       <w:r>
         <w:rPr>
@@ -1643,7 +1719,7 @@
         <w:rPr>
           <w:rtl w:val="0"/>
         </w:rPr>
-        <w:t xml:space="preserve"> para todas as 3 redes neurais, pois tinham os melhores valores de precisão média e de teste médio.</w:t>
+        <w:t xml:space="preserve"> para todas as 3 redes neuronais, já que tinham os melhores valores de precisão média e de teste médio.</w:t>
       </w:r>
       <w:r>
         <w:rPr>
@@ -1658,44 +1734,66 @@
           <w:color w:val="4472c4"/>
         </w:rPr>
       </w:pPr>
-      <w:bookmarkStart w:colFirst="0" w:colLast="0" w:name="_did4bkmbtud1" w:id="8"/>
+      <w:bookmarkStart w:colFirst="0" w:colLast="0" w:name="_did4bkmbtud1" w:id="7"/>
+      <w:bookmarkEnd w:id="7"/>
+      <w:r>
+        <w:br w:type="page"/>
+      </w:r>
+      <w:r>
+        <w:rPr>
+          <w:rtl w:val="0"/>
+        </w:rPr>
+      </w:r>
+    </w:p>
+    <w:p>
+      <w:pPr>
+        <w:pStyle w:val="Heading1"/>
+        <w:keepNext w:val="0"/>
+        <w:keepLines w:val="0"/>
+        <w:spacing w:before="480" w:lineRule="auto"/>
+        <w:rPr>
+          <w:b w:val="1"/>
+          <w:color w:val="4472c4"/>
+          <w:sz w:val="46"/>
+          <w:szCs w:val="46"/>
+        </w:rPr>
+      </w:pPr>
+      <w:bookmarkStart w:colFirst="0" w:colLast="0" w:name="_ky45bsde2ere" w:id="8"/>
       <w:bookmarkEnd w:id="8"/>
       <w:r>
-        <w:br w:type="page"/>
-      </w:r>
-      <w:r>
-        <w:rPr>
-          <w:rtl w:val="0"/>
-        </w:rPr>
-      </w:r>
-    </w:p>
-    <w:p>
-      <w:pPr>
-        <w:pStyle w:val="Heading1"/>
-        <w:rPr>
-          <w:color w:val="4472c4"/>
-        </w:rPr>
-      </w:pPr>
-      <w:bookmarkStart w:colFirst="0" w:colLast="0" w:name="_rntj83yiuykz" w:id="9"/>
-      <w:bookmarkEnd w:id="9"/>
-      <w:r>
-        <w:rPr>
-          <w:color w:val="4472c4"/>
-          <w:rtl w:val="0"/>
-        </w:rPr>
-        <w:t xml:space="preserve">Alinha c)</w:t>
-      </w:r>
-    </w:p>
-    <w:p>
-      <w:pPr>
-        <w:rPr/>
-      </w:pPr>
-      <w:r>
-        <w:rPr>
-          <w:rtl w:val="0"/>
-        </w:rPr>
+        <w:rPr>
+          <w:b w:val="1"/>
+          <w:color w:val="4472c4"/>
+          <w:sz w:val="46"/>
+          <w:szCs w:val="46"/>
+          <w:rtl w:val="0"/>
+        </w:rPr>
+        <w:t xml:space="preserve">Alínea c)</w:t>
+      </w:r>
+    </w:p>
+    <w:p>
+      <w:pPr>
+        <w:rPr/>
+      </w:pPr>
+      <w:r>
+        <w:rPr>
+          <w:rtl w:val="0"/>
+        </w:rPr>
+        <w:t xml:space="preserve">        </w:t>
         <w:tab/>
-        <w:t xml:space="preserve">Nesta alinha foi pedido fazer as nossas imagens para fazer o teste. Com isso, fizemos 5 imagens para cada número e operação.</w:t>
+        <w:t xml:space="preserve">Esta </w:t>
+      </w:r>
+      <w:r>
+        <w:rPr>
+          <w:rtl w:val="0"/>
+        </w:rPr>
+        <w:t xml:space="preserve">alínea</w:t>
+      </w:r>
+      <w:r>
+        <w:rPr>
+          <w:rtl w:val="0"/>
+        </w:rPr>
+        <w:t xml:space="preserve"> pedia para fazermos as nossas imagens para o teste. Portanto, fizemos 5 imagens para cada número e operação.</w:t>
       </w:r>
     </w:p>
     <w:p>
@@ -1708,11 +1806,6 @@
         </w:rPr>
         <w:t xml:space="preserve">Os valores resultantes foram os seguintes:</w:t>
       </w:r>
-    </w:p>
-    <w:p>
-      <w:pPr>
-        <w:rPr/>
-      </w:pPr>
       <w:r>
         <w:rPr>
           <w:rtl w:val="0"/>
@@ -1766,7 +1859,7 @@
           <w:b w:val="1"/>
           <w:rtl w:val="0"/>
         </w:rPr>
-        <w:t xml:space="preserve">10.638</w:t>
+        <w:t xml:space="preserve">12.766</w:t>
       </w:r>
     </w:p>
     <w:p>
@@ -1791,29 +1884,46 @@
           <w:b w:val="1"/>
           <w:rtl w:val="0"/>
         </w:rPr>
-        <w:t xml:space="preserve">5.000</w:t>
-      </w:r>
-    </w:p>
-    <w:p>
-      <w:pPr>
-        <w:rPr/>
-      </w:pPr>
-      <w:r>
-        <w:rPr>
-          <w:rtl w:val="0"/>
-        </w:rPr>
-      </w:r>
-    </w:p>
-    <w:p>
-      <w:pPr>
-        <w:rPr/>
-      </w:pPr>
-      <w:r>
-        <w:rPr>
-          <w:rtl w:val="0"/>
-        </w:rPr>
+        <w:t xml:space="preserve">65.000</w:t>
+      </w:r>
+    </w:p>
+    <w:p>
+      <w:pPr>
+        <w:ind w:left="0" w:firstLine="0"/>
+        <w:rPr>
+          <w:b w:val="1"/>
+        </w:rPr>
+      </w:pPr>
+      <w:r>
+        <w:rPr>
+          <w:rtl w:val="0"/>
+        </w:rPr>
+      </w:r>
+    </w:p>
+    <w:p>
+      <w:pPr>
+        <w:rPr/>
+      </w:pPr>
+      <w:r>
+        <w:rPr>
+          <w:rtl w:val="0"/>
+        </w:rPr>
+        <w:t xml:space="preserve">        </w:t>
         <w:tab/>
-        <w:t xml:space="preserve">Os valores que tivemos não fizeram sentido, mais para a rede neural números + operações, pois as outras duas foram comprometidas pela nossa falha de configuração na parte de treino das redes neurais. Mas os valores que recebemos da rede neural números + operações não fazem sentido, pois seria aquela que tínhamos mais certeza que teria melhores resultados, mas não foram os valores que recebemos.</w:t>
+        <w:t xml:space="preserve">Os valores que tivemos não nos fizeram sentido, especialmente para a rede neuronal números + operações. A média de precisão desta, como as imagens são parecidas com aquelas usadas para o treino das redes, deveria ser bastante superior aos </w:t>
+      </w:r>
+      <w:r>
+        <w:rPr>
+          <w:b w:val="1"/>
+          <w:rtl w:val="0"/>
+        </w:rPr>
+        <w:t xml:space="preserve">11.940</w:t>
+      </w:r>
+      <w:r>
+        <w:rPr>
+          <w:rtl w:val="0"/>
+        </w:rPr>
+        <w:t xml:space="preserve"> obtidos. As outras duas redes aceitamos que tenham sido comprometidas pela nossa falha de configuração na parte do treino das redes neuronais.</w:t>
       </w:r>
       <w:r>
         <w:rPr>
@@ -1828,69 +1938,119 @@
           <w:color w:val="4472c4"/>
         </w:rPr>
       </w:pPr>
-      <w:bookmarkStart w:colFirst="0" w:colLast="0" w:name="_3juoqe4cet35" w:id="10"/>
+      <w:bookmarkStart w:colFirst="0" w:colLast="0" w:name="_3juoqe4cet35" w:id="9"/>
+      <w:bookmarkEnd w:id="9"/>
+      <w:r>
+        <w:br w:type="page"/>
+      </w:r>
+      <w:r>
+        <w:rPr>
+          <w:rtl w:val="0"/>
+        </w:rPr>
+      </w:r>
+    </w:p>
+    <w:p>
+      <w:pPr>
+        <w:pStyle w:val="Heading1"/>
+        <w:keepNext w:val="0"/>
+        <w:keepLines w:val="0"/>
+        <w:spacing w:before="480" w:lineRule="auto"/>
+        <w:rPr>
+          <w:b w:val="1"/>
+          <w:color w:val="4472c4"/>
+          <w:sz w:val="46"/>
+          <w:szCs w:val="46"/>
+        </w:rPr>
+      </w:pPr>
+      <w:bookmarkStart w:colFirst="0" w:colLast="0" w:name="_7zbotu2yhndz" w:id="10"/>
       <w:bookmarkEnd w:id="10"/>
       <w:r>
-        <w:br w:type="page"/>
-      </w:r>
-      <w:r>
-        <w:rPr>
-          <w:rtl w:val="0"/>
-        </w:rPr>
-      </w:r>
-    </w:p>
-    <w:p>
-      <w:pPr>
-        <w:pStyle w:val="Heading1"/>
-        <w:rPr>
-          <w:color w:val="4472c4"/>
-        </w:rPr>
-      </w:pPr>
-      <w:bookmarkStart w:colFirst="0" w:colLast="0" w:name="_bskuazddjo2x" w:id="11"/>
-      <w:bookmarkEnd w:id="11"/>
-      <w:r>
-        <w:rPr>
-          <w:color w:val="4472c4"/>
-          <w:rtl w:val="0"/>
-        </w:rPr>
-        <w:t xml:space="preserve">Alinha d)</w:t>
-      </w:r>
-    </w:p>
-    <w:p>
-      <w:pPr>
-        <w:rPr/>
-      </w:pPr>
-      <w:r>
-        <w:rPr>
-          <w:rtl w:val="0"/>
-        </w:rPr>
+        <w:rPr>
+          <w:b w:val="1"/>
+          <w:color w:val="4472c4"/>
+          <w:sz w:val="46"/>
+          <w:szCs w:val="46"/>
+          <w:rtl w:val="0"/>
+        </w:rPr>
+        <w:t xml:space="preserve">Alínea d)</w:t>
+      </w:r>
+    </w:p>
+    <w:p>
+      <w:pPr>
+        <w:rPr/>
+      </w:pPr>
+      <w:r>
+        <w:rPr>
+          <w:rtl w:val="0"/>
+        </w:rPr>
+        <w:t xml:space="preserve">        </w:t>
         <w:tab/>
-        <w:t xml:space="preserve">Por fim, era pedido fazer um interface para desenhar uma conta matemática e para calcular o valor que a rede(s) neural(is) leu(ram).</w:t>
-      </w:r>
-    </w:p>
-    <w:p>
-      <w:pPr>
-        <w:rPr/>
-      </w:pPr>
-      <w:r>
-        <w:rPr>
-          <w:rtl w:val="0"/>
-        </w:rPr>
+        <w:t xml:space="preserve">Por fim, era pedido para fazer um interface que permitisse desenhar uma conta matemática e calcular o valor que a rede(s) neuronal(is) leu(ram).</w:t>
+      </w:r>
+    </w:p>
+    <w:p>
+      <w:pPr>
+        <w:rPr/>
+      </w:pPr>
+      <w:r>
+        <w:rPr>
+          <w:rtl w:val="0"/>
+        </w:rPr>
+        <w:t xml:space="preserve">        </w:t>
         <w:tab/>
-        <w:t xml:space="preserve">Com isso a interface por se feita com duas opções: com a rede neural com treino para números e operações ou para a rede neural dedicada para números e a rede neural dedicada para operações.</w:t>
-      </w:r>
-    </w:p>
-    <w:p>
-      <w:pPr>
-        <w:rPr/>
-      </w:pPr>
-      <w:r>
-        <w:rPr>
-          <w:rtl w:val="0"/>
-        </w:rPr>
-        <w:tab/>
-        <w:t xml:space="preserve">Mas devido a problemas, não foi concluído a interface por parte de desenhar os números/símbolos das operações. Com isso, a interface fica por fazer neste trabalho</w:t>
-      </w:r>
+        <w:t xml:space="preserve">A interface deveria, então, ser feita com duas opções:</w:t>
+      </w:r>
+    </w:p>
+    <w:p>
+      <w:pPr>
+        <w:numPr>
+          <w:ilvl w:val="0"/>
+          <w:numId w:val="2"/>
+        </w:numPr>
+        <w:ind w:left="720" w:hanging="360"/>
+      </w:pPr>
+      <w:r>
+        <w:rPr>
+          <w:rtl w:val="0"/>
+        </w:rPr>
+        <w:t xml:space="preserve">utilizar a rede neuronal com treino para números + operações</w:t>
+      </w:r>
+    </w:p>
+    <w:p>
+      <w:pPr>
+        <w:numPr>
+          <w:ilvl w:val="0"/>
+          <w:numId w:val="2"/>
+        </w:numPr>
+        <w:ind w:left="720" w:hanging="360"/>
+      </w:pPr>
+      <w:r>
+        <w:rPr>
+          <w:rtl w:val="0"/>
+        </w:rPr>
+        <w:t xml:space="preserve">utilizar a rede neuronal dedicada aos números + rede neuronal dedicada às operações</w:t>
+      </w:r>
+    </w:p>
+    <w:p>
+      <w:pPr>
+        <w:rPr/>
+      </w:pPr>
+      <w:r>
+        <w:rPr>
+          <w:rtl w:val="0"/>
+        </w:rPr>
+        <w:t xml:space="preserve">Devido a alguns problemas, não foi concluída a interface na questão de ser possível desenhar números e símbolos na mesma. Com isso, a interface fica por terminar neste trabalho</w:t>
+      </w:r>
+      <w:r>
+        <w:rPr>
+          <w:rtl w:val="0"/>
+        </w:rPr>
+      </w:r>
+    </w:p>
+    <w:p>
+      <w:pPr>
+        <w:rPr/>
+      </w:pPr>
       <w:r>
         <w:rPr>
           <w:rtl w:val="0"/>
@@ -1928,12 +2088,12 @@
           <wp:inline distB="114300" distT="114300" distL="114300" distR="114300">
             <wp:extent cx="4738688" cy="2865253"/>
             <wp:effectExtent b="0" l="0" r="0" t="0"/>
-            <wp:docPr id="5" name="image3.png"/>
+            <wp:docPr id="5" name="image4.png"/>
             <a:graphic>
               <a:graphicData uri="http://schemas.openxmlformats.org/drawingml/2006/picture">
                 <pic:pic>
                   <pic:nvPicPr>
-                    <pic:cNvPr id="0" name="image3.png"/>
+                    <pic:cNvPr id="0" name="image4.png"/>
                     <pic:cNvPicPr preferRelativeResize="0"/>
                   </pic:nvPicPr>
                   <pic:blipFill>
@@ -2110,8 +2270,121 @@
       </w:rPr>
     </w:lvl>
   </w:abstractNum>
+  <w:abstractNum w:abstractNumId="2">
+    <w:lvl w:ilvl="0">
+      <w:start w:val="1"/>
+      <w:numFmt w:val="bullet"/>
+      <w:lvlText w:val="●"/>
+      <w:lvlJc w:val="left"/>
+      <w:pPr>
+        <w:ind w:left="720" w:hanging="360"/>
+      </w:pPr>
+      <w:rPr>
+        <w:u w:val="none"/>
+      </w:rPr>
+    </w:lvl>
+    <w:lvl w:ilvl="1">
+      <w:start w:val="1"/>
+      <w:numFmt w:val="bullet"/>
+      <w:lvlText w:val="○"/>
+      <w:lvlJc w:val="left"/>
+      <w:pPr>
+        <w:ind w:left="1440" w:hanging="360"/>
+      </w:pPr>
+      <w:rPr>
+        <w:u w:val="none"/>
+      </w:rPr>
+    </w:lvl>
+    <w:lvl w:ilvl="2">
+      <w:start w:val="1"/>
+      <w:numFmt w:val="bullet"/>
+      <w:lvlText w:val="■"/>
+      <w:lvlJc w:val="left"/>
+      <w:pPr>
+        <w:ind w:left="2160" w:hanging="360"/>
+      </w:pPr>
+      <w:rPr>
+        <w:u w:val="none"/>
+      </w:rPr>
+    </w:lvl>
+    <w:lvl w:ilvl="3">
+      <w:start w:val="1"/>
+      <w:numFmt w:val="bullet"/>
+      <w:lvlText w:val="●"/>
+      <w:lvlJc w:val="left"/>
+      <w:pPr>
+        <w:ind w:left="2880" w:hanging="360"/>
+      </w:pPr>
+      <w:rPr>
+        <w:u w:val="none"/>
+      </w:rPr>
+    </w:lvl>
+    <w:lvl w:ilvl="4">
+      <w:start w:val="1"/>
+      <w:numFmt w:val="bullet"/>
+      <w:lvlText w:val="○"/>
+      <w:lvlJc w:val="left"/>
+      <w:pPr>
+        <w:ind w:left="3600" w:hanging="360"/>
+      </w:pPr>
+      <w:rPr>
+        <w:u w:val="none"/>
+      </w:rPr>
+    </w:lvl>
+    <w:lvl w:ilvl="5">
+      <w:start w:val="1"/>
+      <w:numFmt w:val="bullet"/>
+      <w:lvlText w:val="■"/>
+      <w:lvlJc w:val="left"/>
+      <w:pPr>
+        <w:ind w:left="4320" w:hanging="360"/>
+      </w:pPr>
+      <w:rPr>
+        <w:u w:val="none"/>
+      </w:rPr>
+    </w:lvl>
+    <w:lvl w:ilvl="6">
+      <w:start w:val="1"/>
+      <w:numFmt w:val="bullet"/>
+      <w:lvlText w:val="●"/>
+      <w:lvlJc w:val="left"/>
+      <w:pPr>
+        <w:ind w:left="5040" w:hanging="360"/>
+      </w:pPr>
+      <w:rPr>
+        <w:u w:val="none"/>
+      </w:rPr>
+    </w:lvl>
+    <w:lvl w:ilvl="7">
+      <w:start w:val="1"/>
+      <w:numFmt w:val="bullet"/>
+      <w:lvlText w:val="○"/>
+      <w:lvlJc w:val="left"/>
+      <w:pPr>
+        <w:ind w:left="5760" w:hanging="360"/>
+      </w:pPr>
+      <w:rPr>
+        <w:u w:val="none"/>
+      </w:rPr>
+    </w:lvl>
+    <w:lvl w:ilvl="8">
+      <w:start w:val="1"/>
+      <w:numFmt w:val="bullet"/>
+      <w:lvlText w:val="■"/>
+      <w:lvlJc w:val="left"/>
+      <w:pPr>
+        <w:ind w:left="6480" w:hanging="360"/>
+      </w:pPr>
+      <w:rPr>
+        <w:u w:val="none"/>
+      </w:rPr>
+    </w:lvl>
+  </w:abstractNum>
   <w:num w:numId="1">
     <w:abstractNumId w:val="1"/>
+  </w:num>
+  <w:num w:numId="2">
+    <w:abstractNumId w:val="2"/>
   </w:num>
 </w:numbering>
 </file>

</xml_diff>